<commit_message>
big commit of work for initial project start.
</commit_message>
<xml_diff>
--- a/docs/ms/docx_template.docx
+++ b/docs/ms/docx_template.docx
@@ -5,8 +5,16 @@
     <w:p>
       <w:pPr>
         <w:pStyle w:val="Title"/>
-      </w:pPr>
-      <w:r>
+        <w:rPr>
+          <w:sz w:val="28"/>
+          <w:szCs w:val="28"/>
+        </w:rPr>
+      </w:pPr>
+      <w:r>
+        <w:rPr>
+          <w:sz w:val="28"/>
+          <w:szCs w:val="28"/>
+        </w:rPr>
         <w:t>This is the title of the manuscript</w:t>
       </w:r>
     </w:p>
@@ -157,10 +165,7 @@
         <w:pStyle w:val="phone"/>
       </w:pPr>
       <w:r>
-        <w:t>The total numbe</w:t>
-      </w:r>
-      <w:r>
-        <w:t xml:space="preserve">r of words of the manuscript, including entire text from title page to figure legends: </w:t>
+        <w:t xml:space="preserve">The total number of words of the manuscript, including entire text from title page to figure legends: </w:t>
       </w:r>
       <w:r>
         <w:rPr>
@@ -222,10 +227,7 @@
       </w:pPr>
       <w:r>
         <w:lastRenderedPageBreak/>
-        <w:t>Abstract should not be more than 200 words. Start with aim, describe th</w:t>
-      </w:r>
-      <w:r>
-        <w:t>e method, provide major results and provide conclusion</w:t>
+        <w:t>Abstract should not be more than 200 words. Start with aim, describe the method, provide major results and provide conclusion</w:t>
       </w:r>
     </w:p>
     <w:p>
@@ -253,22 +255,19 @@
       </w:r>
     </w:p>
     <w:p>
-      <w:r>
-        <w:br w:type="page"/>
-      </w:r>
-    </w:p>
-    <w:p>
-      <w:pPr>
-        <w:pStyle w:val="heading1"/>
-      </w:pPr>
-      <w:r>
-        <w:lastRenderedPageBreak/>
-        <w:t>Intro</w:t>
-      </w:r>
       <w:bookmarkStart w:id="0" w:name="_GoBack"/>
       <w:bookmarkEnd w:id="0"/>
       <w:r>
-        <w:t>duction</w:t>
+        <w:br w:type="page"/>
+      </w:r>
+    </w:p>
+    <w:p>
+      <w:pPr>
+        <w:pStyle w:val="heading1"/>
+      </w:pPr>
+      <w:r>
+        <w:lastRenderedPageBreak/>
+        <w:t>Introduction</w:t>
       </w:r>
     </w:p>
     <w:p>
@@ -349,10 +348,9 @@
       </w:r>
     </w:p>
     <w:sectPr>
-      <w:headerReference w:type="default" r:id="rId7"/>
-      <w:footerReference w:type="default" r:id="rId8"/>
-      <w:pgSz w:w="11906" w:h="16838"/>
-      <w:pgMar w:top="1411" w:right="1411" w:bottom="1138" w:left="2549" w:header="720" w:footer="720" w:gutter="0"/>
+      <w:footerReference w:type="default" r:id="rId7"/>
+      <w:pgSz w:w="12240" w:h="15840" w:code="1"/>
+      <w:pgMar w:top="1440" w:right="1440" w:bottom="1440" w:left="1440" w:header="720" w:footer="720" w:gutter="0"/>
       <w:lnNumType w:countBy="1" w:distance="288" w:restart="continuous"/>
       <w:cols w:space="720"/>
       <w:formProt w:val="0"/>
@@ -383,26 +381,49 @@
 
 <file path=word/footer1.xml><?xml version="1.0" encoding="utf-8"?>
 <w:ftr xmlns:wpc="http://schemas.microsoft.com/office/word/2010/wordprocessingCanvas" xmlns:cx="http://schemas.microsoft.com/office/drawing/2014/chartex" xmlns:cx1="http://schemas.microsoft.com/office/drawing/2015/9/8/chartex" xmlns:cx2="http://schemas.microsoft.com/office/drawing/2015/10/21/chartex" xmlns:cx3="http://schemas.microsoft.com/office/drawing/2016/5/9/chartex" xmlns:cx4="http://schemas.microsoft.com/office/drawing/2016/5/10/chartex" xmlns:cx5="http://schemas.microsoft.com/office/drawing/2016/5/11/chartex" xmlns:cx6="http://schemas.microsoft.com/office/drawing/2016/5/12/chartex" xmlns:cx7="http://schemas.microsoft.com/office/drawing/2016/5/13/chartex" xmlns:cx8="http://schemas.microsoft.com/office/drawing/2016/5/14/chartex" xmlns:mc="http://schemas.openxmlformats.org/markup-compatibility/2006" xmlns:aink="http://schemas.microsoft.com/office/drawing/2016/ink" xmlns:am3d="http://schemas.microsoft.com/office/drawing/2017/model3d" xmlns:o="urn:schemas-microsoft-com:office:office" xmlns:r="http://schemas.openxmlformats.org/officeDocument/2006/relationships" xmlns:m="http://schemas.openxmlformats.org/officeDocument/2006/math" xmlns:v="urn:schemas-microsoft-com:vml" xmlns:wp14="http://schemas.microsoft.com/office/word/2010/wordprocessingDrawing" xmlns:wp="http://schemas.openxmlformats.org/drawingml/2006/wordprocessingDrawing" xmlns:w10="urn:schemas-microsoft-com:office:word" xmlns:w="http://schemas.openxmlformats.org/wordprocessingml/2006/main" xmlns:w14="http://schemas.microsoft.com/office/word/2010/wordml" xmlns:w15="http://schemas.microsoft.com/office/word/2012/wordml" xmlns:w16cid="http://schemas.microsoft.com/office/word/2016/wordml/cid" xmlns:w16se="http://schemas.microsoft.com/office/word/2015/wordml/symex" xmlns:wpg="http://schemas.microsoft.com/office/word/2010/wordprocessingGroup" xmlns:wpi="http://schemas.microsoft.com/office/word/2010/wordprocessingInk" xmlns:wne="http://schemas.microsoft.com/office/word/2006/wordml" xmlns:wps="http://schemas.microsoft.com/office/word/2010/wordprocessingShape" mc:Ignorable="w14 w15 w16se w16cid wp14">
-  <w:p>
-    <w:pPr>
-      <w:pStyle w:val="Footer"/>
-    </w:pPr>
-    <w:r>
-      <w:fldChar w:fldCharType="begin"/>
-    </w:r>
-    <w:r>
-      <w:instrText>PAGE</w:instrText>
-    </w:r>
-    <w:r>
-      <w:fldChar w:fldCharType="separate"/>
-    </w:r>
-    <w:r>
-      <w:t>3</w:t>
-    </w:r>
-    <w:r>
-      <w:fldChar w:fldCharType="end"/>
-    </w:r>
-  </w:p>
+  <w:sdt>
+    <w:sdtPr>
+      <w:id w:val="-1390410062"/>
+      <w:docPartObj>
+        <w:docPartGallery w:val="Page Numbers (Bottom of Page)"/>
+        <w:docPartUnique/>
+      </w:docPartObj>
+    </w:sdtPr>
+    <w:sdtEndPr>
+      <w:rPr>
+        <w:noProof/>
+      </w:rPr>
+    </w:sdtEndPr>
+    <w:sdtContent>
+      <w:p>
+        <w:pPr>
+          <w:pStyle w:val="Footer"/>
+          <w:jc w:val="center"/>
+        </w:pPr>
+        <w:r>
+          <w:fldChar w:fldCharType="begin"/>
+        </w:r>
+        <w:r>
+          <w:instrText xml:space="preserve"> PAGE   \* MERGEFORMAT </w:instrText>
+        </w:r>
+        <w:r>
+          <w:fldChar w:fldCharType="separate"/>
+        </w:r>
+        <w:r>
+          <w:rPr>
+            <w:noProof/>
+          </w:rPr>
+          <w:t>2</w:t>
+        </w:r>
+        <w:r>
+          <w:rPr>
+            <w:noProof/>
+          </w:rPr>
+          <w:fldChar w:fldCharType="end"/>
+        </w:r>
+      </w:p>
+    </w:sdtContent>
+  </w:sdt>
 </w:ftr>
 </file>
 
@@ -423,16 +444,6 @@
     </w:p>
   </w:footnote>
 </w:footnotes>
-</file>
-
-<file path=word/header1.xml><?xml version="1.0" encoding="utf-8"?>
-<w:hdr xmlns:wpc="http://schemas.microsoft.com/office/word/2010/wordprocessingCanvas" xmlns:cx="http://schemas.microsoft.com/office/drawing/2014/chartex" xmlns:cx1="http://schemas.microsoft.com/office/drawing/2015/9/8/chartex" xmlns:cx2="http://schemas.microsoft.com/office/drawing/2015/10/21/chartex" xmlns:cx3="http://schemas.microsoft.com/office/drawing/2016/5/9/chartex" xmlns:cx4="http://schemas.microsoft.com/office/drawing/2016/5/10/chartex" xmlns:cx5="http://schemas.microsoft.com/office/drawing/2016/5/11/chartex" xmlns:cx6="http://schemas.microsoft.com/office/drawing/2016/5/12/chartex" xmlns:cx7="http://schemas.microsoft.com/office/drawing/2016/5/13/chartex" xmlns:cx8="http://schemas.microsoft.com/office/drawing/2016/5/14/chartex" xmlns:mc="http://schemas.openxmlformats.org/markup-compatibility/2006" xmlns:aink="http://schemas.microsoft.com/office/drawing/2016/ink" xmlns:am3d="http://schemas.microsoft.com/office/drawing/2017/model3d" xmlns:o="urn:schemas-microsoft-com:office:office" xmlns:r="http://schemas.openxmlformats.org/officeDocument/2006/relationships" xmlns:m="http://schemas.openxmlformats.org/officeDocument/2006/math" xmlns:v="urn:schemas-microsoft-com:vml" xmlns:wp14="http://schemas.microsoft.com/office/word/2010/wordprocessingDrawing" xmlns:wp="http://schemas.openxmlformats.org/drawingml/2006/wordprocessingDrawing" xmlns:w10="urn:schemas-microsoft-com:office:word" xmlns:w="http://schemas.openxmlformats.org/wordprocessingml/2006/main" xmlns:w14="http://schemas.microsoft.com/office/word/2010/wordml" xmlns:w15="http://schemas.microsoft.com/office/word/2012/wordml" xmlns:w16cid="http://schemas.microsoft.com/office/word/2016/wordml/cid" xmlns:w16se="http://schemas.microsoft.com/office/word/2015/wordml/symex" xmlns:wpg="http://schemas.microsoft.com/office/word/2010/wordprocessingGroup" xmlns:wpi="http://schemas.microsoft.com/office/word/2010/wordprocessingInk" xmlns:wne="http://schemas.microsoft.com/office/word/2006/wordml" xmlns:wps="http://schemas.microsoft.com/office/word/2010/wordprocessingShape" mc:Ignorable="w14 w15 w16se w16cid wp14">
-  <w:p>
-    <w:pPr>
-      <w:pStyle w:val="Header"/>
-    </w:pPr>
-  </w:p>
-</w:hdr>
 </file>
 
 <file path=word/styles.xml><?xml version="1.0" encoding="utf-8"?>
@@ -1000,6 +1011,8 @@
   <w:style w:type="paragraph" w:styleId="Footer">
     <w:name w:val="footer"/>
     <w:basedOn w:val="Normal"/>
+    <w:link w:val="FooterChar"/>
+    <w:uiPriority w:val="99"/>
     <w:pPr>
       <w:tabs>
         <w:tab w:val="center" w:pos="4536"/>
@@ -1316,6 +1329,20 @@
       <w:color w:val="0070C0"/>
       <w:szCs w:val="20"/>
       <w:u w:val="single"/>
+      <w:lang w:val="en-US" w:bidi="ar-SA"/>
+    </w:rPr>
+  </w:style>
+  <w:style w:type="character" w:customStyle="1" w:styleId="FooterChar">
+    <w:name w:val="Footer Char"/>
+    <w:basedOn w:val="DefaultParagraphFont"/>
+    <w:link w:val="Footer"/>
+    <w:uiPriority w:val="99"/>
+    <w:rsid w:val="009820FA"/>
+    <w:rPr>
+      <w:rFonts w:ascii="Times New Roman" w:eastAsia="Times New Roman" w:hAnsi="Times New Roman" w:cs="Times New Roman"/>
+      <w:color w:val="00000A"/>
+      <w:sz w:val="24"/>
+      <w:szCs w:val="20"/>
       <w:lang w:val="en-US" w:bidi="ar-SA"/>
     </w:rPr>
   </w:style>

</xml_diff>

<commit_message>
commit to fix f'in Dropbox sync/backup issues. Hopefully doesn't mess it up further.
</commit_message>
<xml_diff>
--- a/docs/ms/docx_template.docx
+++ b/docs/ms/docx_template.docx
@@ -96,8 +96,16 @@
         <w:rPr>
           <w:rFonts w:cs="Times New Roman"/>
         </w:rPr>
-        <w:t>Dept. of Ecology, Montana State University, Bozeman, MT  USA</w:t>
-      </w:r>
+        <w:t xml:space="preserve">Dept. of Ecology, Montana State University, Bozeman, </w:t>
+      </w:r>
+      <w:proofErr w:type="gramStart"/>
+      <w:r>
+        <w:rPr>
+          <w:rFonts w:cs="Times New Roman"/>
+        </w:rPr>
+        <w:t>MT  USA</w:t>
+      </w:r>
+      <w:proofErr w:type="gramEnd"/>
     </w:p>
     <w:p>
       <w:pPr>
@@ -117,8 +125,16 @@
         <w:rPr>
           <w:rFonts w:cs="Times New Roman"/>
         </w:rPr>
-        <w:t>Louisiana Universities Marine Consortium, Chauvin, LA  USA</w:t>
-      </w:r>
+        <w:t xml:space="preserve">Louisiana Universities Marine Consortium, Chauvin, </w:t>
+      </w:r>
+      <w:proofErr w:type="gramStart"/>
+      <w:r>
+        <w:rPr>
+          <w:rFonts w:cs="Times New Roman"/>
+        </w:rPr>
+        <w:t>LA  USA</w:t>
+      </w:r>
+      <w:proofErr w:type="gramEnd"/>
     </w:p>
     <w:p>
       <w:pPr>
@@ -338,7 +354,21 @@
           <w:rFonts w:cs="Times New Roman"/>
         </w:rPr>
         <w:lastRenderedPageBreak/>
-        <w:t>Abstract should not be more than 200 words. Start with aim, describe the method, provide major results and provide conclusion</w:t>
+        <w:t xml:space="preserve">Abstract should not be more than 200 words. Start with aim, describe the method, provide major </w:t>
+      </w:r>
+      <w:proofErr w:type="gramStart"/>
+      <w:r>
+        <w:rPr>
+          <w:rFonts w:cs="Times New Roman"/>
+        </w:rPr>
+        <w:t>results</w:t>
+      </w:r>
+      <w:proofErr w:type="gramEnd"/>
+      <w:r>
+        <w:rPr>
+          <w:rFonts w:cs="Times New Roman"/>
+        </w:rPr>
+        <w:t xml:space="preserve"> and provide conclusion</w:t>
       </w:r>
     </w:p>
     <w:p>
@@ -430,6 +460,7 @@
     </w:p>
     <w:p>
       <w:pPr>
+        <w:spacing w:after="240"/>
         <w:ind w:firstLine="708"/>
         <w:rPr>
           <w:rFonts w:cs="Times New Roman"/>
@@ -441,7 +472,23 @@
           <w:rFonts w:cs="Times New Roman"/>
           <w:szCs w:val="22"/>
         </w:rPr>
-        <w:t>Provide a description of the aims of the manuscript. Try to stay within 1.5  A4 page.</w:t>
+        <w:t xml:space="preserve">Provide a description of the aims of the manuscript. Try to stay within </w:t>
+      </w:r>
+      <w:proofErr w:type="gramStart"/>
+      <w:r>
+        <w:rPr>
+          <w:rFonts w:cs="Times New Roman"/>
+          <w:szCs w:val="22"/>
+        </w:rPr>
+        <w:t>1.5  A</w:t>
+      </w:r>
+      <w:proofErr w:type="gramEnd"/>
+      <w:r>
+        <w:rPr>
+          <w:rFonts w:cs="Times New Roman"/>
+          <w:szCs w:val="22"/>
+        </w:rPr>
+        <w:t>4 page.</w:t>
       </w:r>
       <w:r>
         <w:rPr>
@@ -469,7 +516,7 @@
           <w:rFonts w:cs="Times New Roman"/>
           <w:szCs w:val="22"/>
         </w:rPr>
-        <w:t xml:space="preserve">. </w:t>
+        <w:t>.</w:t>
       </w:r>
     </w:p>
     <w:p>
@@ -592,6 +639,7 @@
     </w:p>
     <w:p>
       <w:pPr>
+        <w:spacing w:after="240"/>
         <w:ind w:firstLine="708"/>
         <w:rPr>
           <w:rFonts w:cs="Times New Roman"/>
@@ -622,6 +670,7 @@
     </w:p>
     <w:p>
       <w:pPr>
+        <w:spacing w:after="240"/>
         <w:ind w:firstLine="708"/>
         <w:rPr>
           <w:rFonts w:cs="Times New Roman"/>
@@ -1206,6 +1255,7 @@
   <w:style w:type="character" w:default="1" w:styleId="DefaultParagraphFont">
     <w:name w:val="Default Paragraph Font"/>
     <w:uiPriority w:val="1"/>
+    <w:semiHidden/>
     <w:unhideWhenUsed/>
   </w:style>
   <w:style w:type="table" w:default="1" w:styleId="TableNormal">

</xml_diff>